<commit_message>
saving state - have working examples of JSON/docx
* have working template & working JSON examples in reports folder.
</commit_message>
<xml_diff>
--- a/backend/reports/PA_StatusPortfolioRollup_template.docx
+++ b/backend/reports/PA_StatusPortfolioRollup_template.docx
@@ -101,9 +101,6 @@
             <w:vAlign w:val="center"/>
           </w:tcPr>
           <w:p>
-            <w:pPr>
-              <w:jc w:val="center"/>
-            </w:pPr>
             <w:r>
               <w:rPr>
                 <w:b/>
@@ -143,9 +140,8 @@
                 <w:sz w:val="36"/>
                 <w:szCs w:val="36"/>
               </w:rPr>
-              <w:t>d.</w:t>
-            </w:r>
-            <w:proofErr w:type="gramStart"/>
+              <w:t>d.data</w:t>
+            </w:r>
             <w:r>
               <w:rPr>
                 <w:b/>
@@ -154,7 +150,7 @@
                 <w:sz w:val="36"/>
                 <w:szCs w:val="36"/>
               </w:rPr>
-              <w:t>data</w:t>
+              <w:t>.</w:t>
             </w:r>
             <w:r>
               <w:rPr>
@@ -164,28 +160,7 @@
                 <w:sz w:val="36"/>
                 <w:szCs w:val="36"/>
               </w:rPr>
-              <w:t>.</w:t>
-            </w:r>
-            <w:r>
-              <w:rPr>
-                <w:b/>
-                <w:bCs/>
-                <w:color w:val="7E7E7E"/>
-                <w:sz w:val="36"/>
-                <w:szCs w:val="36"/>
-              </w:rPr>
-              <w:t>report</w:t>
-            </w:r>
-            <w:proofErr w:type="gramEnd"/>
-            <w:r>
-              <w:rPr>
-                <w:b/>
-                <w:bCs/>
-                <w:color w:val="7E7E7E"/>
-                <w:sz w:val="36"/>
-                <w:szCs w:val="36"/>
-              </w:rPr>
-              <w:t>_date:formatD</w:t>
+              <w:t>report_date:formatD</w:t>
             </w:r>
             <w:proofErr w:type="spellEnd"/>
             <w:r>
@@ -550,9 +525,9 @@
                 <w:sz w:val="24"/>
                 <w:szCs w:val="24"/>
               </w:rPr>
-              <w:t>{#portfolio=d.</w:t>
-            </w:r>
-            <w:proofErr w:type="gramStart"/>
+              <w:t>{</w:t>
+            </w:r>
+            <w:proofErr w:type="spellStart"/>
             <w:r>
               <w:rPr>
                 <w:b/>
@@ -560,9 +535,9 @@
                 <w:sz w:val="24"/>
                 <w:szCs w:val="24"/>
               </w:rPr>
-              <w:t>data.rollup</w:t>
-            </w:r>
-            <w:proofErr w:type="gramEnd"/>
+              <w:t>d.</w:t>
+            </w:r>
+            <w:proofErr w:type="gramStart"/>
             <w:r>
               <w:rPr>
                 <w:b/>
@@ -570,8 +545,9 @@
                 <w:sz w:val="24"/>
                 <w:szCs w:val="24"/>
               </w:rPr>
-              <w:t>.portfolios}{$portfolio</w:t>
-            </w:r>
+              <w:t>data.rollup</w:t>
+            </w:r>
+            <w:proofErr w:type="gramEnd"/>
             <w:r>
               <w:rPr>
                 <w:b/>
@@ -579,7 +555,7 @@
                 <w:sz w:val="24"/>
                 <w:szCs w:val="24"/>
               </w:rPr>
-              <w:t>[i]</w:t>
+              <w:t>.</w:t>
             </w:r>
             <w:r>
               <w:rPr>
@@ -588,7 +564,57 @@
                 <w:sz w:val="24"/>
                 <w:szCs w:val="24"/>
               </w:rPr>
-              <w:t>.portfolio_name}</w:t>
+              <w:t>portfolios</w:t>
+            </w:r>
+            <w:proofErr w:type="spellEnd"/>
+            <w:r>
+              <w:rPr>
+                <w:b/>
+                <w:bCs/>
+                <w:sz w:val="24"/>
+                <w:szCs w:val="24"/>
+              </w:rPr>
+              <w:t>[</w:t>
+            </w:r>
+            <w:proofErr w:type="spellStart"/>
+            <w:r>
+              <w:rPr>
+                <w:b/>
+                <w:bCs/>
+                <w:sz w:val="24"/>
+                <w:szCs w:val="24"/>
+              </w:rPr>
+              <w:t>i</w:t>
+            </w:r>
+            <w:proofErr w:type="spellEnd"/>
+            <w:r>
+              <w:rPr>
+                <w:b/>
+                <w:bCs/>
+                <w:sz w:val="24"/>
+                <w:szCs w:val="24"/>
+              </w:rPr>
+              <w:t>].</w:t>
+            </w:r>
+            <w:proofErr w:type="spellStart"/>
+            <w:r>
+              <w:rPr>
+                <w:b/>
+                <w:bCs/>
+                <w:sz w:val="24"/>
+                <w:szCs w:val="24"/>
+              </w:rPr>
+              <w:t>portfolio_name</w:t>
+            </w:r>
+            <w:proofErr w:type="spellEnd"/>
+            <w:r>
+              <w:rPr>
+                <w:b/>
+                <w:bCs/>
+                <w:sz w:val="24"/>
+                <w:szCs w:val="24"/>
+              </w:rPr>
+              <w:t>}</w:t>
             </w:r>
           </w:p>
         </w:tc>
@@ -615,9 +641,22 @@
             <w:r>
               <w:t>{</w:t>
             </w:r>
-            <w:r>
-              <w:t>$portfolio</w:t>
-            </w:r>
+            <w:proofErr w:type="spellStart"/>
+            <w:r>
+              <w:t>d.</w:t>
+            </w:r>
+            <w:proofErr w:type="gramStart"/>
+            <w:r>
+              <w:t>data.rollup</w:t>
+            </w:r>
+            <w:proofErr w:type="gramEnd"/>
+            <w:r>
+              <w:t>.</w:t>
+            </w:r>
+            <w:r>
+              <w:t>portfolios</w:t>
+            </w:r>
+            <w:proofErr w:type="spellEnd"/>
             <w:r>
               <w:t>[</w:t>
             </w:r>
@@ -627,7 +666,10 @@
             </w:r>
             <w:proofErr w:type="spellEnd"/>
             <w:r>
-              <w:t>].projects[</w:t>
+              <w:t>].</w:t>
+            </w:r>
+            <w:r>
+              <w:t>projects[</w:t>
             </w:r>
             <w:proofErr w:type="spellStart"/>
             <w:r>
@@ -1018,6 +1060,124 @@
                 <w:sz w:val="10"/>
                 <w:szCs w:val="10"/>
               </w:rPr>
+              <w:t>{d.data.rollup.portfolios[i].projects[i].project_health</w:t>
+            </w:r>
+            <w:r>
+              <w:rPr>
+                <w:sz w:val="10"/>
+                <w:szCs w:val="10"/>
+              </w:rPr>
+              <w:t>:ifEQ(</w:t>
+            </w:r>
+            <w:r>
+              <w:rPr>
+                <w:sz w:val="10"/>
+                <w:szCs w:val="10"/>
+              </w:rPr>
+              <w:t>‘</w:t>
+            </w:r>
+            <w:r>
+              <w:rPr>
+                <w:sz w:val="10"/>
+                <w:szCs w:val="10"/>
+              </w:rPr>
+              <w:t>Not Started</w:t>
+            </w:r>
+            <w:r>
+              <w:rPr>
+                <w:sz w:val="10"/>
+                <w:szCs w:val="10"/>
+              </w:rPr>
+              <w:t>’</w:t>
+            </w:r>
+            <w:r>
+              <w:rPr>
+                <w:sz w:val="10"/>
+                <w:szCs w:val="10"/>
+              </w:rPr>
+              <w:t>):</w:t>
+            </w:r>
+            <w:proofErr w:type="spellStart"/>
+            <w:r>
+              <w:rPr>
+                <w:sz w:val="10"/>
+                <w:szCs w:val="10"/>
+              </w:rPr>
+              <w:t>showBegin</w:t>
+            </w:r>
+            <w:proofErr w:type="spellEnd"/>
+            <w:r>
+              <w:rPr>
+                <w:sz w:val="10"/>
+                <w:szCs w:val="10"/>
+              </w:rPr>
+              <w:t>}</w:t>
+            </w:r>
+            <w:r>
+              <w:rPr>
+                <w:rFonts w:asciiTheme="minorHAnsi" w:hAnsiTheme="minorHAnsi" w:cstheme="minorHAnsi"/>
+                <w:noProof/>
+              </w:rPr>
+              <mc:AlternateContent>
+                <mc:Choice Requires="wps">
+                  <w:drawing>
+                    <wp:inline distT="0" distB="0" distL="0" distR="0" wp14:anchorId="587F39A8" wp14:editId="5F5339EB">
+                      <wp:extent cx="460537" cy="447188"/>
+                      <wp:effectExtent l="0" t="0" r="9525" b="10160"/>
+                      <wp:docPr id="86" name="Rectangle 49" descr="Complete"/>
+                      <wp:cNvGraphicFramePr>
+                        <a:graphicFrameLocks xmlns:a="http://schemas.openxmlformats.org/drawingml/2006/main"/>
+                      </wp:cNvGraphicFramePr>
+                      <a:graphic xmlns:a="http://schemas.openxmlformats.org/drawingml/2006/main">
+                        <a:graphicData uri="http://schemas.microsoft.com/office/word/2010/wordprocessingShape">
+                          <wps:wsp>
+                            <wps:cNvSpPr>
+                              <a:spLocks/>
+                            </wps:cNvSpPr>
+                            <wps:spPr bwMode="auto">
+                              <a:xfrm>
+                                <a:off x="0" y="0"/>
+                                <a:ext cx="460537" cy="447188"/>
+                              </a:xfrm>
+                              <a:prstGeom prst="rect">
+                                <a:avLst/>
+                              </a:prstGeom>
+                              <a:solidFill>
+                                <a:schemeClr val="bg1"/>
+                              </a:solidFill>
+                              <a:ln w="9525">
+                                <a:solidFill>
+                                  <a:srgbClr val="000000"/>
+                                </a:solidFill>
+                                <a:miter lim="800000"/>
+                                <a:headEnd/>
+                                <a:tailEnd/>
+                              </a:ln>
+                            </wps:spPr>
+                            <wps:bodyPr rot="0" vert="horz" wrap="square" lIns="91440" tIns="45720" rIns="91440" bIns="45720" anchor="t" anchorCtr="0" upright="1">
+                              <a:noAutofit/>
+                            </wps:bodyPr>
+                          </wps:wsp>
+                        </a:graphicData>
+                      </a:graphic>
+                    </wp:inline>
+                  </w:drawing>
+                </mc:Choice>
+                <mc:Fallback>
+                  <w:pict>
+                    <v:rect w14:anchorId="7F5DF5CA" id="Rectangle 49" o:spid="_x0000_s1026" alt="Complete" style="width:36.25pt;height:35.2pt;visibility:visible;mso-wrap-style:square;mso-left-percent:-10001;mso-top-percent:-10001;mso-position-horizontal:absolute;mso-position-horizontal-relative:char;mso-position-vertical:absolute;mso-position-vertical-relative:line;mso-left-percent:-10001;mso-top-percent:-10001;v-text-anchor:top" o:gfxdata="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" fillcolor="white [3212]">
+                      <v:path arrowok="t"/>
+                      <w10:anchorlock/>
+                    </v:rect>
+                  </w:pict>
+                </mc:Fallback>
+              </mc:AlternateContent>
+            </w:r>
+            <w:r>
+              <w:rPr>
+                <w:sz w:val="10"/>
+                <w:szCs w:val="10"/>
+              </w:rPr>
               <w:t>{</w:t>
             </w:r>
             <w:proofErr w:type="spellStart"/>
@@ -1026,23 +1186,7 @@
                 <w:sz w:val="10"/>
                 <w:szCs w:val="10"/>
               </w:rPr>
-              <w:t>d.</w:t>
-            </w:r>
-            <w:proofErr w:type="gramStart"/>
-            <w:r>
-              <w:rPr>
-                <w:sz w:val="10"/>
-                <w:szCs w:val="10"/>
-              </w:rPr>
-              <w:t>data.rollup</w:t>
-            </w:r>
-            <w:proofErr w:type="gramEnd"/>
-            <w:r>
-              <w:rPr>
-                <w:sz w:val="10"/>
-                <w:szCs w:val="10"/>
-              </w:rPr>
-              <w:t>.portfolios</w:t>
+              <w:t>d.data.rollup.portfolios</w:t>
             </w:r>
             <w:proofErr w:type="spellEnd"/>
             <w:r>
@@ -1091,6 +1235,691 @@
                 <w:szCs w:val="10"/>
               </w:rPr>
               <w:t>project_health</w:t>
+            </w:r>
+            <w:r>
+              <w:rPr>
+                <w:sz w:val="10"/>
+                <w:szCs w:val="10"/>
+              </w:rPr>
+              <w:t>:</w:t>
+            </w:r>
+            <w:r>
+              <w:rPr>
+                <w:sz w:val="10"/>
+                <w:szCs w:val="10"/>
+              </w:rPr>
+              <w:t>showEnd</w:t>
+            </w:r>
+            <w:proofErr w:type="spellEnd"/>
+            <w:r>
+              <w:rPr>
+                <w:sz w:val="10"/>
+                <w:szCs w:val="10"/>
+              </w:rPr>
+              <w:t xml:space="preserve">} </w:t>
+            </w:r>
+            <w:r>
+              <w:rPr>
+                <w:sz w:val="10"/>
+                <w:szCs w:val="10"/>
+              </w:rPr>
+              <w:t>{d.data.rollup.portfolios[i].projects[i].project_health</w:t>
+            </w:r>
+            <w:r>
+              <w:rPr>
+                <w:sz w:val="10"/>
+                <w:szCs w:val="10"/>
+              </w:rPr>
+              <w:t>:ifEQ(</w:t>
+            </w:r>
+            <w:r>
+              <w:rPr>
+                <w:sz w:val="10"/>
+                <w:szCs w:val="10"/>
+              </w:rPr>
+              <w:t>Complete</w:t>
+            </w:r>
+            <w:r>
+              <w:rPr>
+                <w:sz w:val="10"/>
+                <w:szCs w:val="10"/>
+              </w:rPr>
+              <w:t>):showBegin}</w:t>
+            </w:r>
+            <w:r>
+              <w:rPr>
+                <w:rFonts w:asciiTheme="minorHAnsi" w:hAnsiTheme="minorHAnsi" w:cstheme="minorHAnsi"/>
+                <w:noProof/>
+              </w:rPr>
+              <mc:AlternateContent>
+                <mc:Choice Requires="wps">
+                  <w:drawing>
+                    <wp:inline distT="0" distB="0" distL="0" distR="0" wp14:anchorId="0A4B9B33" wp14:editId="118DA3DC">
+                      <wp:extent cx="191135" cy="179070"/>
+                      <wp:effectExtent l="0" t="0" r="12065" b="11430"/>
+                      <wp:docPr id="32" name="Rectangle 49" descr="Complete"/>
+                      <wp:cNvGraphicFramePr>
+                        <a:graphicFrameLocks xmlns:a="http://schemas.openxmlformats.org/drawingml/2006/main"/>
+                      </wp:cNvGraphicFramePr>
+                      <a:graphic xmlns:a="http://schemas.openxmlformats.org/drawingml/2006/main">
+                        <a:graphicData uri="http://schemas.microsoft.com/office/word/2010/wordprocessingShape">
+                          <wps:wsp>
+                            <wps:cNvSpPr>
+                              <a:spLocks/>
+                            </wps:cNvSpPr>
+                            <wps:spPr bwMode="auto">
+                              <a:xfrm>
+                                <a:off x="0" y="0"/>
+                                <a:ext cx="191135" cy="179070"/>
+                              </a:xfrm>
+                              <a:prstGeom prst="rect">
+                                <a:avLst/>
+                              </a:prstGeom>
+                              <a:solidFill>
+                                <a:srgbClr val="5A82FF"/>
+                              </a:solidFill>
+                              <a:ln w="9525">
+                                <a:solidFill>
+                                  <a:srgbClr val="000000"/>
+                                </a:solidFill>
+                                <a:miter lim="800000"/>
+                                <a:headEnd/>
+                                <a:tailEnd/>
+                              </a:ln>
+                            </wps:spPr>
+                            <wps:bodyPr rot="0" vert="horz" wrap="square" lIns="91440" tIns="45720" rIns="91440" bIns="45720" anchor="t" anchorCtr="0" upright="1">
+                              <a:noAutofit/>
+                            </wps:bodyPr>
+                          </wps:wsp>
+                        </a:graphicData>
+                      </a:graphic>
+                    </wp:inline>
+                  </w:drawing>
+                </mc:Choice>
+                <mc:Fallback>
+                  <w:pict>
+                    <v:rect w14:anchorId="23405679" id="Rectangle 49" o:spid="_x0000_s1026" alt="Complete" style="width:15.05pt;height:14.1pt;visibility:visible;mso-wrap-style:square;mso-left-percent:-10001;mso-top-percent:-10001;mso-position-horizontal:absolute;mso-position-horizontal-relative:char;mso-position-vertical:absolute;mso-position-vertical-relative:line;mso-left-percent:-10001;mso-top-percent:-10001;v-text-anchor:top" o:gfxdata="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" fillcolor="#5a82ff">
+                      <v:path arrowok="t"/>
+                      <w10:anchorlock/>
+                    </v:rect>
+                  </w:pict>
+                </mc:Fallback>
+              </mc:AlternateContent>
+            </w:r>
+            <w:r>
+              <w:rPr>
+                <w:sz w:val="10"/>
+                <w:szCs w:val="10"/>
+              </w:rPr>
+              <w:t>{</w:t>
+            </w:r>
+            <w:proofErr w:type="spellStart"/>
+            <w:r>
+              <w:rPr>
+                <w:sz w:val="10"/>
+                <w:szCs w:val="10"/>
+              </w:rPr>
+              <w:t>d.data.rollup.portfolios</w:t>
+            </w:r>
+            <w:proofErr w:type="spellEnd"/>
+            <w:r>
+              <w:rPr>
+                <w:sz w:val="10"/>
+                <w:szCs w:val="10"/>
+              </w:rPr>
+              <w:t>[</w:t>
+            </w:r>
+            <w:proofErr w:type="spellStart"/>
+            <w:r>
+              <w:rPr>
+                <w:sz w:val="10"/>
+                <w:szCs w:val="10"/>
+              </w:rPr>
+              <w:t>i</w:t>
+            </w:r>
+            <w:proofErr w:type="spellEnd"/>
+            <w:r>
+              <w:rPr>
+                <w:sz w:val="10"/>
+                <w:szCs w:val="10"/>
+              </w:rPr>
+              <w:t>].projects[</w:t>
+            </w:r>
+            <w:proofErr w:type="spellStart"/>
+            <w:r>
+              <w:rPr>
+                <w:sz w:val="10"/>
+                <w:szCs w:val="10"/>
+              </w:rPr>
+              <w:t>i</w:t>
+            </w:r>
+            <w:proofErr w:type="spellEnd"/>
+            <w:r>
+              <w:rPr>
+                <w:sz w:val="10"/>
+                <w:szCs w:val="10"/>
+              </w:rPr>
+              <w:t>].</w:t>
+            </w:r>
+            <w:proofErr w:type="spellStart"/>
+            <w:r>
+              <w:rPr>
+                <w:sz w:val="10"/>
+                <w:szCs w:val="10"/>
+              </w:rPr>
+              <w:t>project_health</w:t>
+            </w:r>
+            <w:r>
+              <w:rPr>
+                <w:sz w:val="10"/>
+                <w:szCs w:val="10"/>
+              </w:rPr>
+              <w:t>:showEnd</w:t>
+            </w:r>
+            <w:proofErr w:type="spellEnd"/>
+            <w:r>
+              <w:rPr>
+                <w:sz w:val="10"/>
+                <w:szCs w:val="10"/>
+              </w:rPr>
+              <w:t xml:space="preserve">} </w:t>
+            </w:r>
+            <w:r>
+              <w:rPr>
+                <w:sz w:val="10"/>
+                <w:szCs w:val="10"/>
+              </w:rPr>
+              <w:t>{d.data.rollup.portfolios[i].projects[i].project_health</w:t>
+            </w:r>
+            <w:r>
+              <w:rPr>
+                <w:sz w:val="10"/>
+                <w:szCs w:val="10"/>
+              </w:rPr>
+              <w:t>:ifEQ(</w:t>
+            </w:r>
+            <w:r>
+              <w:rPr>
+                <w:sz w:val="10"/>
+                <w:szCs w:val="10"/>
+              </w:rPr>
+              <w:t>Green</w:t>
+            </w:r>
+            <w:r>
+              <w:rPr>
+                <w:sz w:val="10"/>
+                <w:szCs w:val="10"/>
+              </w:rPr>
+              <w:t>):showBegin}</w:t>
+            </w:r>
+            <w:r>
+              <w:rPr>
+                <w:rFonts w:asciiTheme="minorHAnsi" w:hAnsiTheme="minorHAnsi" w:cstheme="minorHAnsi"/>
+                <w:noProof/>
+              </w:rPr>
+              <mc:AlternateContent>
+                <mc:Choice Requires="wps">
+                  <w:drawing>
+                    <wp:inline distT="0" distB="0" distL="0" distR="0" wp14:anchorId="7467724F" wp14:editId="13546778">
+                      <wp:extent cx="471462" cy="462734"/>
+                      <wp:effectExtent l="0" t="0" r="11430" b="7620"/>
+                      <wp:docPr id="4" name="Rectangle 49" descr="Green"/>
+                      <wp:cNvGraphicFramePr>
+                        <a:graphicFrameLocks xmlns:a="http://schemas.openxmlformats.org/drawingml/2006/main"/>
+                      </wp:cNvGraphicFramePr>
+                      <a:graphic xmlns:a="http://schemas.openxmlformats.org/drawingml/2006/main">
+                        <a:graphicData uri="http://schemas.microsoft.com/office/word/2010/wordprocessingShape">
+                          <wps:wsp>
+                            <wps:cNvSpPr>
+                              <a:spLocks/>
+                            </wps:cNvSpPr>
+                            <wps:spPr bwMode="auto">
+                              <a:xfrm>
+                                <a:off x="0" y="0"/>
+                                <a:ext cx="471462" cy="462734"/>
+                              </a:xfrm>
+                              <a:prstGeom prst="rect">
+                                <a:avLst/>
+                              </a:prstGeom>
+                              <a:solidFill>
+                                <a:srgbClr val="00FF00"/>
+                              </a:solidFill>
+                              <a:ln w="9525">
+                                <a:solidFill>
+                                  <a:srgbClr val="000000"/>
+                                </a:solidFill>
+                                <a:miter lim="800000"/>
+                                <a:headEnd/>
+                                <a:tailEnd/>
+                              </a:ln>
+                            </wps:spPr>
+                            <wps:bodyPr rot="0" vert="horz" wrap="square" lIns="91440" tIns="45720" rIns="91440" bIns="45720" anchor="t" anchorCtr="0" upright="1">
+                              <a:noAutofit/>
+                            </wps:bodyPr>
+                          </wps:wsp>
+                        </a:graphicData>
+                      </a:graphic>
+                    </wp:inline>
+                  </w:drawing>
+                </mc:Choice>
+                <mc:Fallback>
+                  <w:pict>
+                    <v:rect w14:anchorId="178C184E" id="Rectangle 49" o:spid="_x0000_s1026" alt="Green" style="width:37.1pt;height:36.45pt;visibility:visible;mso-wrap-style:square;mso-left-percent:-10001;mso-top-percent:-10001;mso-position-horizontal:absolute;mso-position-horizontal-relative:char;mso-position-vertical:absolute;mso-position-vertical-relative:line;mso-left-percent:-10001;mso-top-percent:-10001;v-text-anchor:top" o:gfxdata="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" fillcolor="lime">
+                      <v:path arrowok="t"/>
+                      <w10:anchorlock/>
+                    </v:rect>
+                  </w:pict>
+                </mc:Fallback>
+              </mc:AlternateContent>
+            </w:r>
+            <w:r>
+              <w:rPr>
+                <w:sz w:val="10"/>
+                <w:szCs w:val="10"/>
+              </w:rPr>
+              <w:t>{</w:t>
+            </w:r>
+            <w:proofErr w:type="spellStart"/>
+            <w:r>
+              <w:rPr>
+                <w:sz w:val="10"/>
+                <w:szCs w:val="10"/>
+              </w:rPr>
+              <w:t>d.data.rollup.portfolios</w:t>
+            </w:r>
+            <w:proofErr w:type="spellEnd"/>
+            <w:r>
+              <w:rPr>
+                <w:sz w:val="10"/>
+                <w:szCs w:val="10"/>
+              </w:rPr>
+              <w:t>[</w:t>
+            </w:r>
+            <w:proofErr w:type="spellStart"/>
+            <w:r>
+              <w:rPr>
+                <w:sz w:val="10"/>
+                <w:szCs w:val="10"/>
+              </w:rPr>
+              <w:t>i</w:t>
+            </w:r>
+            <w:proofErr w:type="spellEnd"/>
+            <w:r>
+              <w:rPr>
+                <w:sz w:val="10"/>
+                <w:szCs w:val="10"/>
+              </w:rPr>
+              <w:t>].projects[</w:t>
+            </w:r>
+            <w:proofErr w:type="spellStart"/>
+            <w:r>
+              <w:rPr>
+                <w:sz w:val="10"/>
+                <w:szCs w:val="10"/>
+              </w:rPr>
+              <w:t>i</w:t>
+            </w:r>
+            <w:proofErr w:type="spellEnd"/>
+            <w:r>
+              <w:rPr>
+                <w:sz w:val="10"/>
+                <w:szCs w:val="10"/>
+              </w:rPr>
+              <w:t>].</w:t>
+            </w:r>
+            <w:proofErr w:type="spellStart"/>
+            <w:r>
+              <w:rPr>
+                <w:sz w:val="10"/>
+                <w:szCs w:val="10"/>
+              </w:rPr>
+              <w:t>project_health</w:t>
+            </w:r>
+            <w:r>
+              <w:rPr>
+                <w:sz w:val="10"/>
+                <w:szCs w:val="10"/>
+              </w:rPr>
+              <w:t>:showEnd</w:t>
+            </w:r>
+            <w:proofErr w:type="spellEnd"/>
+            <w:r>
+              <w:rPr>
+                <w:sz w:val="10"/>
+                <w:szCs w:val="10"/>
+              </w:rPr>
+              <w:t xml:space="preserve">} </w:t>
+            </w:r>
+            <w:r>
+              <w:rPr>
+                <w:sz w:val="10"/>
+                <w:szCs w:val="10"/>
+              </w:rPr>
+              <w:t>{d.data.rollup.portfolios[i].projects[i].project_health</w:t>
+            </w:r>
+            <w:r>
+              <w:rPr>
+                <w:sz w:val="10"/>
+                <w:szCs w:val="10"/>
+              </w:rPr>
+              <w:t>:ifEQ(</w:t>
+            </w:r>
+            <w:r>
+              <w:rPr>
+                <w:sz w:val="10"/>
+                <w:szCs w:val="10"/>
+              </w:rPr>
+              <w:t>Yellow</w:t>
+            </w:r>
+            <w:r>
+              <w:rPr>
+                <w:sz w:val="10"/>
+                <w:szCs w:val="10"/>
+              </w:rPr>
+              <w:t>):showBegin}</w:t>
+            </w:r>
+            <w:r>
+              <w:rPr>
+                <w:rFonts w:asciiTheme="minorHAnsi" w:hAnsiTheme="minorHAnsi" w:cstheme="minorHAnsi"/>
+                <w:noProof/>
+              </w:rPr>
+              <mc:AlternateContent>
+                <mc:Choice Requires="wps">
+                  <w:drawing>
+                    <wp:inline distT="0" distB="0" distL="0" distR="0" wp14:anchorId="27891CFD" wp14:editId="5229EA48">
+                      <wp:extent cx="191135" cy="179070"/>
+                      <wp:effectExtent l="0" t="0" r="12065" b="11430"/>
+                      <wp:docPr id="5" name="Rectangle 49" descr="Yellow"/>
+                      <wp:cNvGraphicFramePr>
+                        <a:graphicFrameLocks xmlns:a="http://schemas.openxmlformats.org/drawingml/2006/main"/>
+                      </wp:cNvGraphicFramePr>
+                      <a:graphic xmlns:a="http://schemas.openxmlformats.org/drawingml/2006/main">
+                        <a:graphicData uri="http://schemas.microsoft.com/office/word/2010/wordprocessingShape">
+                          <wps:wsp>
+                            <wps:cNvSpPr>
+                              <a:spLocks/>
+                            </wps:cNvSpPr>
+                            <wps:spPr bwMode="auto">
+                              <a:xfrm>
+                                <a:off x="0" y="0"/>
+                                <a:ext cx="191135" cy="179070"/>
+                              </a:xfrm>
+                              <a:prstGeom prst="rect">
+                                <a:avLst/>
+                              </a:prstGeom>
+                              <a:solidFill>
+                                <a:srgbClr val="FFFF00"/>
+                              </a:solidFill>
+                              <a:ln w="9525">
+                                <a:solidFill>
+                                  <a:srgbClr val="000000"/>
+                                </a:solidFill>
+                                <a:miter lim="800000"/>
+                                <a:headEnd/>
+                                <a:tailEnd/>
+                              </a:ln>
+                            </wps:spPr>
+                            <wps:bodyPr rot="0" vert="horz" wrap="square" lIns="91440" tIns="45720" rIns="91440" bIns="45720" anchor="t" anchorCtr="0" upright="1">
+                              <a:noAutofit/>
+                            </wps:bodyPr>
+                          </wps:wsp>
+                        </a:graphicData>
+                      </a:graphic>
+                    </wp:inline>
+                  </w:drawing>
+                </mc:Choice>
+                <mc:Fallback>
+                  <w:pict>
+                    <v:rect w14:anchorId="702C8C5F" id="Rectangle 49" o:spid="_x0000_s1026" alt="Yellow" style="width:15.05pt;height:14.1pt;visibility:visible;mso-wrap-style:square;mso-left-percent:-10001;mso-top-percent:-10001;mso-position-horizontal:absolute;mso-position-horizontal-relative:char;mso-position-vertical:absolute;mso-position-vertical-relative:line;mso-left-percent:-10001;mso-top-percent:-10001;v-text-anchor:top" o:gfxdata="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" fillcolor="yellow">
+                      <v:path arrowok="t"/>
+                      <w10:anchorlock/>
+                    </v:rect>
+                  </w:pict>
+                </mc:Fallback>
+              </mc:AlternateContent>
+            </w:r>
+            <w:r>
+              <w:rPr>
+                <w:sz w:val="10"/>
+                <w:szCs w:val="10"/>
+              </w:rPr>
+              <w:t>{</w:t>
+            </w:r>
+            <w:proofErr w:type="spellStart"/>
+            <w:r>
+              <w:rPr>
+                <w:sz w:val="10"/>
+                <w:szCs w:val="10"/>
+              </w:rPr>
+              <w:t>d.data.rollup.portfolios</w:t>
+            </w:r>
+            <w:proofErr w:type="spellEnd"/>
+            <w:r>
+              <w:rPr>
+                <w:sz w:val="10"/>
+                <w:szCs w:val="10"/>
+              </w:rPr>
+              <w:t>[</w:t>
+            </w:r>
+            <w:proofErr w:type="spellStart"/>
+            <w:r>
+              <w:rPr>
+                <w:sz w:val="10"/>
+                <w:szCs w:val="10"/>
+              </w:rPr>
+              <w:t>i</w:t>
+            </w:r>
+            <w:proofErr w:type="spellEnd"/>
+            <w:r>
+              <w:rPr>
+                <w:sz w:val="10"/>
+                <w:szCs w:val="10"/>
+              </w:rPr>
+              <w:t>].projects[</w:t>
+            </w:r>
+            <w:proofErr w:type="spellStart"/>
+            <w:r>
+              <w:rPr>
+                <w:sz w:val="10"/>
+                <w:szCs w:val="10"/>
+              </w:rPr>
+              <w:t>i</w:t>
+            </w:r>
+            <w:proofErr w:type="spellEnd"/>
+            <w:r>
+              <w:rPr>
+                <w:sz w:val="10"/>
+                <w:szCs w:val="10"/>
+              </w:rPr>
+              <w:t>].</w:t>
+            </w:r>
+            <w:proofErr w:type="spellStart"/>
+            <w:r>
+              <w:rPr>
+                <w:sz w:val="10"/>
+                <w:szCs w:val="10"/>
+              </w:rPr>
+              <w:t>project_health</w:t>
+            </w:r>
+            <w:r>
+              <w:rPr>
+                <w:sz w:val="10"/>
+                <w:szCs w:val="10"/>
+              </w:rPr>
+              <w:t>:showEnd</w:t>
+            </w:r>
+            <w:proofErr w:type="spellEnd"/>
+            <w:r>
+              <w:rPr>
+                <w:sz w:val="10"/>
+                <w:szCs w:val="10"/>
+              </w:rPr>
+              <w:t xml:space="preserve">} </w:t>
+            </w:r>
+            <w:r>
+              <w:rPr>
+                <w:sz w:val="10"/>
+                <w:szCs w:val="10"/>
+              </w:rPr>
+              <w:t>{d.data.rollup.portfolios[i].projects[i].project_health</w:t>
+            </w:r>
+            <w:r>
+              <w:rPr>
+                <w:sz w:val="10"/>
+                <w:szCs w:val="10"/>
+              </w:rPr>
+              <w:t>:ifEQ(</w:t>
+            </w:r>
+            <w:r>
+              <w:rPr>
+                <w:sz w:val="10"/>
+                <w:szCs w:val="10"/>
+              </w:rPr>
+              <w:t>Red</w:t>
+            </w:r>
+            <w:r>
+              <w:rPr>
+                <w:sz w:val="10"/>
+                <w:szCs w:val="10"/>
+              </w:rPr>
+              <w:t>):showBegin}</w:t>
+            </w:r>
+            <w:r>
+              <w:rPr>
+                <w:rFonts w:asciiTheme="minorHAnsi" w:hAnsiTheme="minorHAnsi" w:cstheme="minorHAnsi"/>
+                <w:noProof/>
+              </w:rPr>
+              <mc:AlternateContent>
+                <mc:Choice Requires="wps">
+                  <w:drawing>
+                    <wp:inline distT="0" distB="0" distL="0" distR="0" wp14:anchorId="2076AA72" wp14:editId="03759FCC">
+                      <wp:extent cx="191135" cy="179070"/>
+                      <wp:effectExtent l="0" t="0" r="12065" b="11430"/>
+                      <wp:docPr id="63" name="Rectangle 49" descr="Red"/>
+                      <wp:cNvGraphicFramePr>
+                        <a:graphicFrameLocks xmlns:a="http://schemas.openxmlformats.org/drawingml/2006/main"/>
+                      </wp:cNvGraphicFramePr>
+                      <a:graphic xmlns:a="http://schemas.openxmlformats.org/drawingml/2006/main">
+                        <a:graphicData uri="http://schemas.microsoft.com/office/word/2010/wordprocessingShape">
+                          <wps:wsp>
+                            <wps:cNvSpPr>
+                              <a:spLocks/>
+                            </wps:cNvSpPr>
+                            <wps:spPr bwMode="auto">
+                              <a:xfrm>
+                                <a:off x="0" y="0"/>
+                                <a:ext cx="191135" cy="179070"/>
+                              </a:xfrm>
+                              <a:prstGeom prst="rect">
+                                <a:avLst/>
+                              </a:prstGeom>
+                              <a:solidFill>
+                                <a:srgbClr val="FF0000"/>
+                              </a:solidFill>
+                              <a:ln w="9525">
+                                <a:solidFill>
+                                  <a:srgbClr val="000000"/>
+                                </a:solidFill>
+                                <a:miter lim="800000"/>
+                                <a:headEnd/>
+                                <a:tailEnd/>
+                              </a:ln>
+                            </wps:spPr>
+                            <wps:bodyPr rot="0" vert="horz" wrap="square" lIns="91440" tIns="45720" rIns="91440" bIns="45720" anchor="t" anchorCtr="0" upright="1">
+                              <a:noAutofit/>
+                            </wps:bodyPr>
+                          </wps:wsp>
+                        </a:graphicData>
+                      </a:graphic>
+                    </wp:inline>
+                  </w:drawing>
+                </mc:Choice>
+                <mc:Fallback>
+                  <w:pict>
+                    <v:rect w14:anchorId="2B34C5F9" id="Rectangle 49" o:spid="_x0000_s1026" alt="Red" style="width:15.05pt;height:14.1pt;visibility:visible;mso-wrap-style:square;mso-left-percent:-10001;mso-top-percent:-10001;mso-position-horizontal:absolute;mso-position-horizontal-relative:char;mso-position-vertical:absolute;mso-position-vertical-relative:line;mso-left-percent:-10001;mso-top-percent:-10001;v-text-anchor:top" o:gfxdata="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" fillcolor="red">
+                      <v:path arrowok="t"/>
+                      <w10:anchorlock/>
+                    </v:rect>
+                  </w:pict>
+                </mc:Fallback>
+              </mc:AlternateContent>
+            </w:r>
+            <w:r>
+              <w:rPr>
+                <w:sz w:val="10"/>
+                <w:szCs w:val="10"/>
+              </w:rPr>
+              <w:t>{</w:t>
+            </w:r>
+            <w:proofErr w:type="spellStart"/>
+            <w:r>
+              <w:rPr>
+                <w:sz w:val="10"/>
+                <w:szCs w:val="10"/>
+              </w:rPr>
+              <w:t>d.data.rollup.portfolios</w:t>
+            </w:r>
+            <w:proofErr w:type="spellEnd"/>
+            <w:r>
+              <w:rPr>
+                <w:sz w:val="10"/>
+                <w:szCs w:val="10"/>
+              </w:rPr>
+              <w:t>[</w:t>
+            </w:r>
+            <w:proofErr w:type="spellStart"/>
+            <w:r>
+              <w:rPr>
+                <w:sz w:val="10"/>
+                <w:szCs w:val="10"/>
+              </w:rPr>
+              <w:t>i</w:t>
+            </w:r>
+            <w:proofErr w:type="spellEnd"/>
+            <w:r>
+              <w:rPr>
+                <w:sz w:val="10"/>
+                <w:szCs w:val="10"/>
+              </w:rPr>
+              <w:t>].projects[</w:t>
+            </w:r>
+            <w:proofErr w:type="spellStart"/>
+            <w:r>
+              <w:rPr>
+                <w:sz w:val="10"/>
+                <w:szCs w:val="10"/>
+              </w:rPr>
+              <w:t>i</w:t>
+            </w:r>
+            <w:proofErr w:type="spellEnd"/>
+            <w:r>
+              <w:rPr>
+                <w:sz w:val="10"/>
+                <w:szCs w:val="10"/>
+              </w:rPr>
+              <w:t>].</w:t>
+            </w:r>
+            <w:proofErr w:type="spellStart"/>
+            <w:r>
+              <w:rPr>
+                <w:sz w:val="10"/>
+                <w:szCs w:val="10"/>
+              </w:rPr>
+              <w:t>project_health</w:t>
+            </w:r>
+            <w:r>
+              <w:rPr>
+                <w:sz w:val="10"/>
+                <w:szCs w:val="10"/>
+              </w:rPr>
+              <w:t>:show</w:t>
+            </w:r>
+            <w:r>
+              <w:rPr>
+                <w:sz w:val="10"/>
+                <w:szCs w:val="10"/>
+              </w:rPr>
+              <w:t>End</w:t>
             </w:r>
             <w:proofErr w:type="spellEnd"/>
             <w:r>
@@ -1595,9 +2424,10 @@
                 <w:sz w:val="24"/>
                 <w:szCs w:val="24"/>
               </w:rPr>
-              <w:t>{$portfolio[i+1</w:t>
-            </w:r>
-            <w:proofErr w:type="gramStart"/>
+              <w:lastRenderedPageBreak/>
+              <w:t>{</w:t>
+            </w:r>
+            <w:proofErr w:type="spellStart"/>
             <w:r>
               <w:rPr>
                 <w:b/>
@@ -1605,9 +2435,9 @@
                 <w:sz w:val="24"/>
                 <w:szCs w:val="24"/>
               </w:rPr>
-              <w:t>].</w:t>
-            </w:r>
-            <w:proofErr w:type="spellStart"/>
+              <w:t>d.</w:t>
+            </w:r>
+            <w:proofErr w:type="gramStart"/>
             <w:r>
               <w:rPr>
                 <w:b/>
@@ -1615,9 +2445,47 @@
                 <w:sz w:val="24"/>
                 <w:szCs w:val="24"/>
               </w:rPr>
+              <w:t>data.rollup</w:t>
+            </w:r>
+            <w:proofErr w:type="gramEnd"/>
+            <w:r>
+              <w:rPr>
+                <w:b/>
+                <w:bCs/>
+                <w:sz w:val="24"/>
+                <w:szCs w:val="24"/>
+              </w:rPr>
+              <w:t>.portfoli</w:t>
+            </w:r>
+            <w:r>
+              <w:rPr>
+                <w:b/>
+                <w:bCs/>
+                <w:sz w:val="24"/>
+                <w:szCs w:val="24"/>
+              </w:rPr>
+              <w:t>os</w:t>
+            </w:r>
+            <w:proofErr w:type="spellEnd"/>
+            <w:r>
+              <w:rPr>
+                <w:b/>
+                <w:bCs/>
+                <w:sz w:val="24"/>
+                <w:szCs w:val="24"/>
+              </w:rPr>
+              <w:t>[i+1].</w:t>
+            </w:r>
+            <w:proofErr w:type="spellStart"/>
+            <w:r>
+              <w:rPr>
+                <w:b/>
+                <w:bCs/>
+                <w:sz w:val="24"/>
+                <w:szCs w:val="24"/>
+              </w:rPr>
               <w:t>portfolio</w:t>
             </w:r>
-            <w:proofErr w:type="gramEnd"/>
             <w:r>
               <w:rPr>
                 <w:b/>
@@ -2645,7 +3513,7 @@
       <w:rPr>
         <w:noProof/>
       </w:rPr>
-      <w:t>February 1, 2023</w:t>
+      <w:t>February 6, 2023</w:t>
     </w:r>
     <w:r>
       <w:fldChar w:fldCharType="end"/>

</xml_diff>

<commit_message>
begin reverting some changes
</commit_message>
<xml_diff>
--- a/backend/reports/PA_StatusPortfolioRollup_template.docx
+++ b/backend/reports/PA_StatusPortfolioRollup_template.docx
@@ -140,7 +140,7 @@
                 <w:sz w:val="36"/>
                 <w:szCs w:val="36"/>
               </w:rPr>
-              <w:t>d.data</w:t>
+              <w:t>d</w:t>
             </w:r>
             <w:r>
               <w:rPr>
@@ -1241,14 +1241,7 @@
                 <w:sz w:val="10"/>
                 <w:szCs w:val="10"/>
               </w:rPr>
-              <w:t>:</w:t>
-            </w:r>
-            <w:r>
-              <w:rPr>
-                <w:sz w:val="10"/>
-                <w:szCs w:val="10"/>
-              </w:rPr>
-              <w:t>showEnd</w:t>
+              <w:t>:showEnd</w:t>
             </w:r>
             <w:proofErr w:type="spellEnd"/>
             <w:r>
@@ -1270,21 +1263,7 @@
                 <w:sz w:val="10"/>
                 <w:szCs w:val="10"/>
               </w:rPr>
-              <w:t>:ifEQ(</w:t>
-            </w:r>
-            <w:r>
-              <w:rPr>
-                <w:sz w:val="10"/>
-                <w:szCs w:val="10"/>
-              </w:rPr>
-              <w:t>Complete</w:t>
-            </w:r>
-            <w:r>
-              <w:rPr>
-                <w:sz w:val="10"/>
-                <w:szCs w:val="10"/>
-              </w:rPr>
-              <w:t>):showBegin}</w:t>
+              <w:t>:ifEQ(Complete):showBegin}</w:t>
             </w:r>
             <w:r>
               <w:rPr>
@@ -1436,21 +1415,7 @@
                 <w:sz w:val="10"/>
                 <w:szCs w:val="10"/>
               </w:rPr>
-              <w:t>:ifEQ(</w:t>
-            </w:r>
-            <w:r>
-              <w:rPr>
-                <w:sz w:val="10"/>
-                <w:szCs w:val="10"/>
-              </w:rPr>
-              <w:t>Green</w:t>
-            </w:r>
-            <w:r>
-              <w:rPr>
-                <w:sz w:val="10"/>
-                <w:szCs w:val="10"/>
-              </w:rPr>
-              <w:t>):showBegin}</w:t>
+              <w:t>:ifEQ(Green):showBegin}</w:t>
             </w:r>
             <w:r>
               <w:rPr>
@@ -1602,21 +1567,7 @@
                 <w:sz w:val="10"/>
                 <w:szCs w:val="10"/>
               </w:rPr>
-              <w:t>:ifEQ(</w:t>
-            </w:r>
-            <w:r>
-              <w:rPr>
-                <w:sz w:val="10"/>
-                <w:szCs w:val="10"/>
-              </w:rPr>
-              <w:t>Yellow</w:t>
-            </w:r>
-            <w:r>
-              <w:rPr>
-                <w:sz w:val="10"/>
-                <w:szCs w:val="10"/>
-              </w:rPr>
-              <w:t>):showBegin}</w:t>
+              <w:t>:ifEQ(Yellow):showBegin}</w:t>
             </w:r>
             <w:r>
               <w:rPr>
@@ -1768,21 +1719,7 @@
                 <w:sz w:val="10"/>
                 <w:szCs w:val="10"/>
               </w:rPr>
-              <w:t>:ifEQ(</w:t>
-            </w:r>
-            <w:r>
-              <w:rPr>
-                <w:sz w:val="10"/>
-                <w:szCs w:val="10"/>
-              </w:rPr>
-              <w:t>Red</w:t>
-            </w:r>
-            <w:r>
-              <w:rPr>
-                <w:sz w:val="10"/>
-                <w:szCs w:val="10"/>
-              </w:rPr>
-              <w:t>):showBegin}</w:t>
+              <w:t>:ifEQ(Red):showBegin}</w:t>
             </w:r>
             <w:r>
               <w:rPr>
@@ -1912,14 +1849,7 @@
                 <w:sz w:val="10"/>
                 <w:szCs w:val="10"/>
               </w:rPr>
-              <w:t>:show</w:t>
-            </w:r>
-            <w:r>
-              <w:rPr>
-                <w:sz w:val="10"/>
-                <w:szCs w:val="10"/>
-              </w:rPr>
-              <w:t>End</w:t>
+              <w:t>:showEnd</w:t>
             </w:r>
             <w:proofErr w:type="spellEnd"/>
             <w:r>
@@ -3371,7 +3301,54 @@
         </w:tc>
       </w:tr>
     </w:tbl>
-    <w:p/>
+    <w:p>
+      <w:r>
+        <w:t>{</w:t>
+      </w:r>
+    </w:p>
+    <w:p>
+      <w:r>
+        <w:t xml:space="preserve">  test: 'TEST',</w:t>
+      </w:r>
+    </w:p>
+    <w:p>
+      <w:r>
+        <w:t xml:space="preserve">  </w:t>
+      </w:r>
+      <w:proofErr w:type="spellStart"/>
+      <w:r>
+        <w:t>report_date</w:t>
+      </w:r>
+      <w:proofErr w:type="spellEnd"/>
+      <w:r>
+        <w:t>: 2023-02-07T20:28:56.490Z,</w:t>
+      </w:r>
+    </w:p>
+    <w:p>
+      <w:r>
+        <w:t xml:space="preserve">  rollup: {</w:t>
+      </w:r>
+    </w:p>
+    <w:p>
+      <w:r>
+        <w:t xml:space="preserve">    portfolios: [ [Object], [Object], [Object], [Object], [Object], [Object</w:t>
+      </w:r>
+      <w:proofErr w:type="gramStart"/>
+      <w:r>
+        <w:t>] ]</w:t>
+      </w:r>
+      <w:proofErr w:type="gramEnd"/>
+    </w:p>
+    <w:p>
+      <w:r>
+        <w:t xml:space="preserve">  }</w:t>
+      </w:r>
+    </w:p>
+    <w:p>
+      <w:r>
+        <w:t>}</w:t>
+      </w:r>
+    </w:p>
     <w:sectPr>
       <w:headerReference w:type="default" r:id="rId7"/>
       <w:footerReference w:type="default" r:id="rId8"/>
@@ -3513,7 +3490,7 @@
       <w:rPr>
         <w:noProof/>
       </w:rPr>
-      <w:t>February 6, 2023</w:t>
+      <w:t>February 7, 2023</w:t>
     </w:r>
     <w:r>
       <w:fldChar w:fldCharType="end"/>

</xml_diff>

<commit_message>
cleanup complete - now fixing template
</commit_message>
<xml_diff>
--- a/backend/reports/PA_StatusPortfolioRollup_template.docx
+++ b/backend/reports/PA_StatusPortfolioRollup_template.docx
@@ -132,6 +132,7 @@
               <w:t>{</w:t>
             </w:r>
             <w:proofErr w:type="spellStart"/>
+            <w:proofErr w:type="gramStart"/>
             <w:r>
               <w:rPr>
                 <w:b/>
@@ -160,7 +161,18 @@
                 <w:sz w:val="36"/>
                 <w:szCs w:val="36"/>
               </w:rPr>
-              <w:t>report_date:formatD</w:t>
+              <w:t>report</w:t>
+            </w:r>
+            <w:proofErr w:type="gramEnd"/>
+            <w:r>
+              <w:rPr>
+                <w:b/>
+                <w:bCs/>
+                <w:color w:val="7E7E7E"/>
+                <w:sz w:val="36"/>
+                <w:szCs w:val="36"/>
+              </w:rPr>
+              <w:t>_date:formatD</w:t>
             </w:r>
             <w:proofErr w:type="spellEnd"/>
             <w:r>
@@ -528,6 +540,7 @@
               <w:t>{</w:t>
             </w:r>
             <w:proofErr w:type="spellStart"/>
+            <w:proofErr w:type="gramStart"/>
             <w:r>
               <w:rPr>
                 <w:b/>
@@ -535,17 +548,7 @@
                 <w:sz w:val="24"/>
                 <w:szCs w:val="24"/>
               </w:rPr>
-              <w:t>d.</w:t>
-            </w:r>
-            <w:proofErr w:type="gramStart"/>
-            <w:r>
-              <w:rPr>
-                <w:b/>
-                <w:bCs/>
-                <w:sz w:val="24"/>
-                <w:szCs w:val="24"/>
-              </w:rPr>
-              <w:t>data.rollup</w:t>
+              <w:t>d.rollup</w:t>
             </w:r>
             <w:proofErr w:type="gramEnd"/>
             <w:r>
@@ -642,12 +645,9 @@
               <w:t>{</w:t>
             </w:r>
             <w:proofErr w:type="spellStart"/>
-            <w:r>
-              <w:t>d.</w:t>
-            </w:r>
             <w:proofErr w:type="gramStart"/>
             <w:r>
-              <w:t>data.rollup</w:t>
+              <w:t>d.rollup</w:t>
             </w:r>
             <w:proofErr w:type="gramEnd"/>
             <w:r>
@@ -711,12 +711,9 @@
               <w:t>{</w:t>
             </w:r>
             <w:proofErr w:type="spellStart"/>
-            <w:r>
-              <w:t>d.</w:t>
-            </w:r>
             <w:proofErr w:type="gramStart"/>
             <w:r>
-              <w:t>data.rollup</w:t>
+              <w:t>d.rollup</w:t>
             </w:r>
             <w:proofErr w:type="gramEnd"/>
             <w:r>
@@ -771,12 +768,9 @@
               <w:t>{</w:t>
             </w:r>
             <w:proofErr w:type="spellStart"/>
-            <w:r>
-              <w:t>d.</w:t>
-            </w:r>
             <w:proofErr w:type="gramStart"/>
             <w:r>
-              <w:t>data.rollup</w:t>
+              <w:t>d.rollup</w:t>
             </w:r>
             <w:proofErr w:type="gramEnd"/>
             <w:r>
@@ -828,11 +822,11 @@
               <w:pStyle w:val="BodyText"/>
             </w:pPr>
             <w:r>
-              <w:t>{d.</w:t>
+              <w:t>{</w:t>
             </w:r>
             <w:proofErr w:type="gramStart"/>
             <w:r>
-              <w:t>data.rollup</w:t>
+              <w:t>d.rollup</w:t>
             </w:r>
             <w:proofErr w:type="gramEnd"/>
             <w:r>
@@ -856,15 +850,44 @@
               <w:pStyle w:val="BodyText"/>
             </w:pPr>
             <w:r>
-              <w:t>{d.</w:t>
-            </w:r>
+              <w:t>{</w:t>
+            </w:r>
+            <w:proofErr w:type="spellStart"/>
             <w:proofErr w:type="gramStart"/>
             <w:r>
-              <w:t>data.rollup</w:t>
+              <w:t>d.rollup</w:t>
             </w:r>
             <w:proofErr w:type="gramEnd"/>
             <w:r>
-              <w:t>.portfolios[i].projects[i].end_date:formatD(DD-MMM-YY)}</w:t>
+              <w:t>.portfolios</w:t>
+            </w:r>
+            <w:proofErr w:type="spellEnd"/>
+            <w:r>
+              <w:t>[</w:t>
+            </w:r>
+            <w:proofErr w:type="spellStart"/>
+            <w:r>
+              <w:t>i</w:t>
+            </w:r>
+            <w:proofErr w:type="spellEnd"/>
+            <w:r>
+              <w:t>].projects[</w:t>
+            </w:r>
+            <w:proofErr w:type="spellStart"/>
+            <w:r>
+              <w:t>i</w:t>
+            </w:r>
+            <w:proofErr w:type="spellEnd"/>
+            <w:r>
+              <w:t>].</w:t>
+            </w:r>
+            <w:proofErr w:type="spellStart"/>
+            <w:r>
+              <w:t>end_date:formatD</w:t>
+            </w:r>
+            <w:proofErr w:type="spellEnd"/>
+            <w:r>
+              <w:t>(DD-MMM-YY)}</w:t>
             </w:r>
           </w:p>
         </w:tc>
@@ -884,11 +907,11 @@
               <w:pStyle w:val="BodyText"/>
             </w:pPr>
             <w:r>
-              <w:t>{d.</w:t>
+              <w:t>{</w:t>
             </w:r>
             <w:proofErr w:type="gramStart"/>
             <w:r>
-              <w:t>data.rollup</w:t>
+              <w:t>d.rollup</w:t>
             </w:r>
             <w:proofErr w:type="gramEnd"/>
             <w:r>
@@ -915,12 +938,9 @@
               <w:t>{</w:t>
             </w:r>
             <w:proofErr w:type="spellStart"/>
-            <w:r>
-              <w:t>d.</w:t>
-            </w:r>
             <w:proofErr w:type="gramStart"/>
             <w:r>
-              <w:t>data.rollup</w:t>
+              <w:t>d.rollup</w:t>
             </w:r>
             <w:proofErr w:type="gramEnd"/>
             <w:r>
@@ -967,12 +987,9 @@
               <w:t>{</w:t>
             </w:r>
             <w:proofErr w:type="spellStart"/>
-            <w:r>
-              <w:t>d.</w:t>
-            </w:r>
             <w:proofErr w:type="gramStart"/>
             <w:r>
-              <w:t>data.rollup</w:t>
+              <w:t>d.rollup</w:t>
             </w:r>
             <w:proofErr w:type="gramEnd"/>
             <w:r>
@@ -1024,15 +1041,44 @@
               <w:pStyle w:val="BodyText"/>
             </w:pPr>
             <w:r>
-              <w:t>{d.</w:t>
-            </w:r>
+              <w:t>{</w:t>
+            </w:r>
+            <w:proofErr w:type="spellStart"/>
             <w:proofErr w:type="gramStart"/>
             <w:r>
-              <w:t>data.rollup</w:t>
+              <w:t>d.rollup</w:t>
             </w:r>
             <w:proofErr w:type="gramEnd"/>
             <w:r>
-              <w:t>.portfolios[i].projects[i].forecast_and_next_steps}</w:t>
+              <w:t>.portfolios</w:t>
+            </w:r>
+            <w:proofErr w:type="spellEnd"/>
+            <w:r>
+              <w:t>[</w:t>
+            </w:r>
+            <w:proofErr w:type="spellStart"/>
+            <w:r>
+              <w:t>i</w:t>
+            </w:r>
+            <w:proofErr w:type="spellEnd"/>
+            <w:r>
+              <w:t>].projects[</w:t>
+            </w:r>
+            <w:proofErr w:type="spellStart"/>
+            <w:r>
+              <w:t>i</w:t>
+            </w:r>
+            <w:proofErr w:type="spellEnd"/>
+            <w:r>
+              <w:t>].</w:t>
+            </w:r>
+            <w:proofErr w:type="spellStart"/>
+            <w:r>
+              <w:t>forecast_and_next_steps</w:t>
+            </w:r>
+            <w:proofErr w:type="spellEnd"/>
+            <w:r>
+              <w:t>}</w:t>
             </w:r>
           </w:p>
         </w:tc>
@@ -1060,14 +1106,85 @@
                 <w:sz w:val="10"/>
                 <w:szCs w:val="10"/>
               </w:rPr>
-              <w:t>{d.data.rollup.portfolios[i].projects[i].project_health</w:t>
-            </w:r>
-            <w:r>
-              <w:rPr>
-                <w:sz w:val="10"/>
-                <w:szCs w:val="10"/>
-              </w:rPr>
-              <w:t>:ifEQ(</w:t>
+              <w:t>{</w:t>
+            </w:r>
+            <w:proofErr w:type="spellStart"/>
+            <w:r>
+              <w:rPr>
+                <w:sz w:val="10"/>
+                <w:szCs w:val="10"/>
+              </w:rPr>
+              <w:t>d.rollup</w:t>
+            </w:r>
+            <w:r>
+              <w:rPr>
+                <w:sz w:val="10"/>
+                <w:szCs w:val="10"/>
+              </w:rPr>
+              <w:t>.portfolios</w:t>
+            </w:r>
+            <w:proofErr w:type="spellEnd"/>
+            <w:r>
+              <w:rPr>
+                <w:sz w:val="10"/>
+                <w:szCs w:val="10"/>
+              </w:rPr>
+              <w:t>[</w:t>
+            </w:r>
+            <w:proofErr w:type="spellStart"/>
+            <w:r>
+              <w:rPr>
+                <w:sz w:val="10"/>
+                <w:szCs w:val="10"/>
+              </w:rPr>
+              <w:t>i</w:t>
+            </w:r>
+            <w:proofErr w:type="spellEnd"/>
+            <w:r>
+              <w:rPr>
+                <w:sz w:val="10"/>
+                <w:szCs w:val="10"/>
+              </w:rPr>
+              <w:t>].projects[</w:t>
+            </w:r>
+            <w:proofErr w:type="spellStart"/>
+            <w:r>
+              <w:rPr>
+                <w:sz w:val="10"/>
+                <w:szCs w:val="10"/>
+              </w:rPr>
+              <w:t>i</w:t>
+            </w:r>
+            <w:proofErr w:type="spellEnd"/>
+            <w:r>
+              <w:rPr>
+                <w:sz w:val="10"/>
+                <w:szCs w:val="10"/>
+              </w:rPr>
+              <w:t>].</w:t>
+            </w:r>
+            <w:proofErr w:type="spellStart"/>
+            <w:r>
+              <w:rPr>
+                <w:sz w:val="10"/>
+                <w:szCs w:val="10"/>
+              </w:rPr>
+              <w:t>project_health</w:t>
+            </w:r>
+            <w:r>
+              <w:rPr>
+                <w:sz w:val="10"/>
+                <w:szCs w:val="10"/>
+              </w:rPr>
+              <w:t>:ifEQ</w:t>
+            </w:r>
+            <w:proofErr w:type="spellEnd"/>
+            <w:r>
+              <w:rPr>
+                <w:sz w:val="10"/>
+                <w:szCs w:val="10"/>
+              </w:rPr>
+              <w:t>(</w:t>
             </w:r>
             <w:r>
               <w:rPr>
@@ -1186,7 +1303,14 @@
                 <w:sz w:val="10"/>
                 <w:szCs w:val="10"/>
               </w:rPr>
-              <w:t>d.data.rollup.portfolios</w:t>
+              <w:t>d.rollup</w:t>
+            </w:r>
+            <w:r>
+              <w:rPr>
+                <w:sz w:val="10"/>
+                <w:szCs w:val="10"/>
+              </w:rPr>
+              <w:t>.portfolios</w:t>
             </w:r>
             <w:proofErr w:type="spellEnd"/>
             <w:r>
@@ -1256,7 +1380,21 @@
                 <w:sz w:val="10"/>
                 <w:szCs w:val="10"/>
               </w:rPr>
-              <w:t>{d.data.rollup.portfolios[i].projects[i].project_health</w:t>
+              <w:t>{</w:t>
+            </w:r>
+            <w:r>
+              <w:rPr>
+                <w:sz w:val="10"/>
+                <w:szCs w:val="10"/>
+              </w:rPr>
+              <w:t>d.rollup</w:t>
+            </w:r>
+            <w:r>
+              <w:rPr>
+                <w:sz w:val="10"/>
+                <w:szCs w:val="10"/>
+              </w:rPr>
+              <w:t>.portfolios[i].projects[i].project_health</w:t>
             </w:r>
             <w:r>
               <w:rPr>
@@ -1338,7 +1476,14 @@
                 <w:sz w:val="10"/>
                 <w:szCs w:val="10"/>
               </w:rPr>
-              <w:t>d.data.rollup.portfolios</w:t>
+              <w:t>d.rollup</w:t>
+            </w:r>
+            <w:r>
+              <w:rPr>
+                <w:sz w:val="10"/>
+                <w:szCs w:val="10"/>
+              </w:rPr>
+              <w:t>.portfolios</w:t>
             </w:r>
             <w:proofErr w:type="spellEnd"/>
             <w:r>
@@ -1408,7 +1553,21 @@
                 <w:sz w:val="10"/>
                 <w:szCs w:val="10"/>
               </w:rPr>
-              <w:t>{d.data.rollup.portfolios[i].projects[i].project_health</w:t>
+              <w:t>{</w:t>
+            </w:r>
+            <w:r>
+              <w:rPr>
+                <w:sz w:val="10"/>
+                <w:szCs w:val="10"/>
+              </w:rPr>
+              <w:t>d.rollup</w:t>
+            </w:r>
+            <w:r>
+              <w:rPr>
+                <w:sz w:val="10"/>
+                <w:szCs w:val="10"/>
+              </w:rPr>
+              <w:t>.portfolios[i].projects[i].project_health</w:t>
             </w:r>
             <w:r>
               <w:rPr>
@@ -1490,7 +1649,14 @@
                 <w:sz w:val="10"/>
                 <w:szCs w:val="10"/>
               </w:rPr>
-              <w:t>d.data.rollup.portfolios</w:t>
+              <w:t>d.rollup</w:t>
+            </w:r>
+            <w:r>
+              <w:rPr>
+                <w:sz w:val="10"/>
+                <w:szCs w:val="10"/>
+              </w:rPr>
+              <w:t>.portfolios</w:t>
             </w:r>
             <w:proofErr w:type="spellEnd"/>
             <w:r>
@@ -1560,7 +1726,21 @@
                 <w:sz w:val="10"/>
                 <w:szCs w:val="10"/>
               </w:rPr>
-              <w:t>{d.data.rollup.portfolios[i].projects[i].project_health</w:t>
+              <w:t>{</w:t>
+            </w:r>
+            <w:r>
+              <w:rPr>
+                <w:sz w:val="10"/>
+                <w:szCs w:val="10"/>
+              </w:rPr>
+              <w:t>d.rollup</w:t>
+            </w:r>
+            <w:r>
+              <w:rPr>
+                <w:sz w:val="10"/>
+                <w:szCs w:val="10"/>
+              </w:rPr>
+              <w:t>.portfolios[i].projects[i].project_health</w:t>
             </w:r>
             <w:r>
               <w:rPr>
@@ -1642,7 +1822,14 @@
                 <w:sz w:val="10"/>
                 <w:szCs w:val="10"/>
               </w:rPr>
-              <w:t>d.data.rollup.portfolios</w:t>
+              <w:t>d.rollup</w:t>
+            </w:r>
+            <w:r>
+              <w:rPr>
+                <w:sz w:val="10"/>
+                <w:szCs w:val="10"/>
+              </w:rPr>
+              <w:t>.portfolios</w:t>
             </w:r>
             <w:proofErr w:type="spellEnd"/>
             <w:r>
@@ -1712,7 +1899,21 @@
                 <w:sz w:val="10"/>
                 <w:szCs w:val="10"/>
               </w:rPr>
-              <w:t>{d.data.rollup.portfolios[i].projects[i].project_health</w:t>
+              <w:t>{</w:t>
+            </w:r>
+            <w:r>
+              <w:rPr>
+                <w:sz w:val="10"/>
+                <w:szCs w:val="10"/>
+              </w:rPr>
+              <w:t>d.rollup</w:t>
+            </w:r>
+            <w:r>
+              <w:rPr>
+                <w:sz w:val="10"/>
+                <w:szCs w:val="10"/>
+              </w:rPr>
+              <w:t>.portfolios[i].projects[i].project_health</w:t>
             </w:r>
             <w:r>
               <w:rPr>
@@ -1794,7 +1995,14 @@
                 <w:sz w:val="10"/>
                 <w:szCs w:val="10"/>
               </w:rPr>
-              <w:t>d.data.rollup.portfolios</w:t>
+              <w:t>d.rollup</w:t>
+            </w:r>
+            <w:r>
+              <w:rPr>
+                <w:sz w:val="10"/>
+                <w:szCs w:val="10"/>
+              </w:rPr>
+              <w:t>.portfolios</w:t>
             </w:r>
             <w:proofErr w:type="spellEnd"/>
             <w:r>
@@ -1885,12 +2093,9 @@
               <w:t>{</w:t>
             </w:r>
             <w:proofErr w:type="spellStart"/>
-            <w:r>
-              <w:t>d.</w:t>
-            </w:r>
             <w:proofErr w:type="gramStart"/>
             <w:r>
-              <w:t>data.rollup</w:t>
+              <w:t>d.rollup</w:t>
             </w:r>
             <w:proofErr w:type="gramEnd"/>
             <w:r>
@@ -1937,12 +2142,9 @@
               <w:t>{</w:t>
             </w:r>
             <w:proofErr w:type="spellStart"/>
-            <w:r>
-              <w:t>d.</w:t>
-            </w:r>
             <w:proofErr w:type="gramStart"/>
             <w:r>
-              <w:t>data.rollup</w:t>
+              <w:t>d.rollup</w:t>
             </w:r>
             <w:proofErr w:type="gramEnd"/>
             <w:r>
@@ -1989,12 +2191,9 @@
               <w:t>{</w:t>
             </w:r>
             <w:proofErr w:type="spellStart"/>
-            <w:r>
-              <w:t>d.</w:t>
-            </w:r>
             <w:proofErr w:type="gramStart"/>
             <w:r>
-              <w:t>data.rollup</w:t>
+              <w:t>d.rollup</w:t>
             </w:r>
             <w:proofErr w:type="gramEnd"/>
             <w:r>
@@ -2038,11 +2237,11 @@
               <w:pStyle w:val="BodyText"/>
             </w:pPr>
             <w:r>
-              <w:t>{d.</w:t>
+              <w:t>{</w:t>
             </w:r>
             <w:proofErr w:type="gramStart"/>
             <w:r>
-              <w:t>data.rollup</w:t>
+              <w:t>d.rollup</w:t>
             </w:r>
             <w:proofErr w:type="gramEnd"/>
             <w:r>
@@ -2066,11 +2265,11 @@
               <w:pStyle w:val="BodyText"/>
             </w:pPr>
             <w:r>
-              <w:t>{d.</w:t>
+              <w:t>{</w:t>
             </w:r>
             <w:proofErr w:type="gramStart"/>
             <w:r>
-              <w:t>data.rollup</w:t>
+              <w:t>d.rollup</w:t>
             </w:r>
             <w:proofErr w:type="gramEnd"/>
             <w:r>
@@ -2094,11 +2293,11 @@
               <w:pStyle w:val="BodyText"/>
             </w:pPr>
             <w:r>
-              <w:t>{d.</w:t>
+              <w:t>{</w:t>
             </w:r>
             <w:proofErr w:type="gramStart"/>
             <w:r>
-              <w:t>data.rollup</w:t>
+              <w:t>d.rollup</w:t>
             </w:r>
             <w:proofErr w:type="gramEnd"/>
             <w:r>
@@ -2125,12 +2324,9 @@
               <w:t>{</w:t>
             </w:r>
             <w:proofErr w:type="spellStart"/>
-            <w:r>
-              <w:t>d.</w:t>
-            </w:r>
             <w:proofErr w:type="gramStart"/>
             <w:r>
-              <w:t>data.rollup</w:t>
+              <w:t>d.rollup</w:t>
             </w:r>
             <w:proofErr w:type="gramEnd"/>
             <w:r>
@@ -2169,12 +2365,9 @@
               <w:t>{</w:t>
             </w:r>
             <w:proofErr w:type="spellStart"/>
-            <w:r>
-              <w:t>d.</w:t>
-            </w:r>
             <w:proofErr w:type="gramStart"/>
             <w:r>
-              <w:t>data.rollup</w:t>
+              <w:t>d.rollup</w:t>
             </w:r>
             <w:proofErr w:type="gramEnd"/>
             <w:r>
@@ -2218,15 +2411,36 @@
               <w:pStyle w:val="BodyText"/>
             </w:pPr>
             <w:r>
-              <w:t>{d.</w:t>
-            </w:r>
+              <w:t>{</w:t>
+            </w:r>
+            <w:proofErr w:type="spellStart"/>
             <w:proofErr w:type="gramStart"/>
             <w:r>
-              <w:t>data.rollup</w:t>
+              <w:t>d.rollup</w:t>
             </w:r>
             <w:proofErr w:type="gramEnd"/>
             <w:r>
-              <w:t>.portfolios[i].projects[i+1].forecast_and_next_steps}</w:t>
+              <w:t>.portfolios</w:t>
+            </w:r>
+            <w:proofErr w:type="spellEnd"/>
+            <w:r>
+              <w:t>[</w:t>
+            </w:r>
+            <w:proofErr w:type="spellStart"/>
+            <w:r>
+              <w:t>i</w:t>
+            </w:r>
+            <w:proofErr w:type="spellEnd"/>
+            <w:r>
+              <w:t>].projects[i+1].</w:t>
+            </w:r>
+            <w:proofErr w:type="spellStart"/>
+            <w:r>
+              <w:t>forecast_and_next_steps</w:t>
+            </w:r>
+            <w:proofErr w:type="spellEnd"/>
+            <w:r>
+              <w:t>}</w:t>
             </w:r>
           </w:p>
         </w:tc>
@@ -2257,20 +2471,13 @@
               <w:t>{</w:t>
             </w:r>
             <w:proofErr w:type="spellStart"/>
-            <w:r>
-              <w:rPr>
-                <w:sz w:val="10"/>
-                <w:szCs w:val="10"/>
-              </w:rPr>
-              <w:t>d.</w:t>
-            </w:r>
             <w:proofErr w:type="gramStart"/>
             <w:r>
               <w:rPr>
                 <w:sz w:val="10"/>
                 <w:szCs w:val="10"/>
               </w:rPr>
-              <w:t>data.rollup</w:t>
+              <w:t>d.rollup</w:t>
             </w:r>
             <w:proofErr w:type="gramEnd"/>
             <w:r>
@@ -2354,10 +2561,10 @@
                 <w:sz w:val="24"/>
                 <w:szCs w:val="24"/>
               </w:rPr>
-              <w:lastRenderedPageBreak/>
-              <w:t>{</w:t>
-            </w:r>
-            <w:proofErr w:type="spellStart"/>
+              <w:t>{</w:t>
+            </w:r>
+            <w:proofErr w:type="spellStart"/>
+            <w:proofErr w:type="gramStart"/>
             <w:r>
               <w:rPr>
                 <w:b/>
@@ -2365,17 +2572,7 @@
                 <w:sz w:val="24"/>
                 <w:szCs w:val="24"/>
               </w:rPr>
-              <w:t>d.</w:t>
-            </w:r>
-            <w:proofErr w:type="gramStart"/>
-            <w:r>
-              <w:rPr>
-                <w:b/>
-                <w:bCs/>
-                <w:sz w:val="24"/>
-                <w:szCs w:val="24"/>
-              </w:rPr>
-              <w:t>data.rollup</w:t>
+              <w:t>d.rollup</w:t>
             </w:r>
             <w:proofErr w:type="gramEnd"/>
             <w:r>
@@ -2458,15 +2655,13 @@
               <w:pStyle w:val="BodyText"/>
             </w:pPr>
             <w:r>
-              <w:t>{</w:t>
-            </w:r>
-            <w:proofErr w:type="spellStart"/>
-            <w:r>
-              <w:t>d.</w:t>
-            </w:r>
+              <w:lastRenderedPageBreak/>
+              <w:t>{</w:t>
+            </w:r>
+            <w:proofErr w:type="spellStart"/>
             <w:proofErr w:type="gramStart"/>
             <w:r>
-              <w:t>data.rollup</w:t>
+              <w:t>d.rollup</w:t>
             </w:r>
             <w:proofErr w:type="gramEnd"/>
             <w:r>
@@ -2513,12 +2708,9 @@
               <w:t>{</w:t>
             </w:r>
             <w:proofErr w:type="spellStart"/>
-            <w:r>
-              <w:t>d.</w:t>
-            </w:r>
             <w:proofErr w:type="gramStart"/>
             <w:r>
-              <w:t>data.rollup</w:t>
+              <w:t>d.rollup</w:t>
             </w:r>
             <w:proofErr w:type="gramEnd"/>
             <w:r>
@@ -2565,12 +2757,9 @@
               <w:t>{</w:t>
             </w:r>
             <w:proofErr w:type="spellStart"/>
-            <w:r>
-              <w:t>d.</w:t>
-            </w:r>
             <w:proofErr w:type="gramStart"/>
             <w:r>
-              <w:t>data.rollup</w:t>
+              <w:t>d.rollup</w:t>
             </w:r>
             <w:proofErr w:type="gramEnd"/>
             <w:r>
@@ -2614,11 +2803,11 @@
               <w:pStyle w:val="BodyText"/>
             </w:pPr>
             <w:r>
-              <w:t>{d.</w:t>
+              <w:t>{</w:t>
             </w:r>
             <w:proofErr w:type="gramStart"/>
             <w:r>
-              <w:t>data.rollup</w:t>
+              <w:t>d.rollup</w:t>
             </w:r>
             <w:proofErr w:type="gramEnd"/>
             <w:r>
@@ -2642,11 +2831,11 @@
               <w:pStyle w:val="BodyText"/>
             </w:pPr>
             <w:r>
-              <w:t>{d.</w:t>
+              <w:t>{</w:t>
             </w:r>
             <w:proofErr w:type="gramStart"/>
             <w:r>
-              <w:t>data.rollup</w:t>
+              <w:t>d.rollup</w:t>
             </w:r>
             <w:proofErr w:type="gramEnd"/>
             <w:r>
@@ -2670,11 +2859,11 @@
               <w:pStyle w:val="BodyText"/>
             </w:pPr>
             <w:r>
-              <w:t>{d.</w:t>
+              <w:t>{</w:t>
             </w:r>
             <w:proofErr w:type="gramStart"/>
             <w:r>
-              <w:t>data.rollup</w:t>
+              <w:t>d.rollup</w:t>
             </w:r>
             <w:proofErr w:type="gramEnd"/>
             <w:r>
@@ -2701,12 +2890,9 @@
               <w:t>{</w:t>
             </w:r>
             <w:proofErr w:type="spellStart"/>
-            <w:r>
-              <w:t>d.</w:t>
-            </w:r>
             <w:proofErr w:type="gramStart"/>
             <w:r>
-              <w:t>data.rollup</w:t>
+              <w:t>d.rollup</w:t>
             </w:r>
             <w:proofErr w:type="gramEnd"/>
             <w:r>
@@ -2745,12 +2931,9 @@
               <w:t>{</w:t>
             </w:r>
             <w:proofErr w:type="spellStart"/>
-            <w:r>
-              <w:t>d.</w:t>
-            </w:r>
             <w:proofErr w:type="gramStart"/>
             <w:r>
-              <w:t>data.rollup</w:t>
+              <w:t>d.rollup</w:t>
             </w:r>
             <w:proofErr w:type="gramEnd"/>
             <w:r>
@@ -2794,15 +2977,36 @@
               <w:pStyle w:val="BodyText"/>
             </w:pPr>
             <w:r>
-              <w:t>{d.</w:t>
-            </w:r>
+              <w:t>{</w:t>
+            </w:r>
+            <w:proofErr w:type="spellStart"/>
             <w:proofErr w:type="gramStart"/>
             <w:r>
-              <w:t>data.rollup</w:t>
+              <w:t>d.rollup</w:t>
             </w:r>
             <w:proofErr w:type="gramEnd"/>
             <w:r>
-              <w:t>.portfolios[i+1].projects[i].forecast_and_next_steps}</w:t>
+              <w:t>.portfolios</w:t>
+            </w:r>
+            <w:proofErr w:type="spellEnd"/>
+            <w:r>
+              <w:t>[i+1].projects[</w:t>
+            </w:r>
+            <w:proofErr w:type="spellStart"/>
+            <w:r>
+              <w:t>i</w:t>
+            </w:r>
+            <w:proofErr w:type="spellEnd"/>
+            <w:r>
+              <w:t>].</w:t>
+            </w:r>
+            <w:proofErr w:type="spellStart"/>
+            <w:r>
+              <w:t>forecast_and_next_steps</w:t>
+            </w:r>
+            <w:proofErr w:type="spellEnd"/>
+            <w:r>
+              <w:t>}</w:t>
             </w:r>
           </w:p>
         </w:tc>
@@ -2833,20 +3037,13 @@
               <w:t>{</w:t>
             </w:r>
             <w:proofErr w:type="spellStart"/>
-            <w:r>
-              <w:rPr>
-                <w:sz w:val="10"/>
-                <w:szCs w:val="10"/>
-              </w:rPr>
-              <w:t>d.</w:t>
-            </w:r>
             <w:proofErr w:type="gramStart"/>
             <w:r>
               <w:rPr>
                 <w:sz w:val="10"/>
                 <w:szCs w:val="10"/>
               </w:rPr>
-              <w:t>data.rollup</w:t>
+              <w:t>d.rollup</w:t>
             </w:r>
             <w:proofErr w:type="gramEnd"/>
             <w:r>
@@ -2922,12 +3119,9 @@
               <w:t>{</w:t>
             </w:r>
             <w:proofErr w:type="spellStart"/>
-            <w:r>
-              <w:t>d.</w:t>
-            </w:r>
             <w:proofErr w:type="gramStart"/>
             <w:r>
-              <w:t>data.rollup</w:t>
+              <w:t>d.rollup</w:t>
             </w:r>
             <w:proofErr w:type="gramEnd"/>
             <w:r>
@@ -2966,12 +3160,9 @@
               <w:t>{</w:t>
             </w:r>
             <w:proofErr w:type="spellStart"/>
-            <w:r>
-              <w:t>d.</w:t>
-            </w:r>
             <w:proofErr w:type="gramStart"/>
             <w:r>
-              <w:t>data.rollup</w:t>
+              <w:t>d.rollup</w:t>
             </w:r>
             <w:proofErr w:type="gramEnd"/>
             <w:r>
@@ -3010,12 +3201,9 @@
               <w:t>{</w:t>
             </w:r>
             <w:proofErr w:type="spellStart"/>
-            <w:r>
-              <w:t>d.</w:t>
-            </w:r>
             <w:proofErr w:type="gramStart"/>
             <w:r>
-              <w:t>data.rollup</w:t>
+              <w:t>d.rollup</w:t>
             </w:r>
             <w:proofErr w:type="gramEnd"/>
             <w:r>
@@ -3051,11 +3239,11 @@
               <w:pStyle w:val="BodyText"/>
             </w:pPr>
             <w:r>
-              <w:t>{d.</w:t>
+              <w:t>{</w:t>
             </w:r>
             <w:proofErr w:type="gramStart"/>
             <w:r>
-              <w:t>data.rollup</w:t>
+              <w:t>d.rollup</w:t>
             </w:r>
             <w:proofErr w:type="gramEnd"/>
             <w:r>
@@ -3079,11 +3267,11 @@
               <w:pStyle w:val="BodyText"/>
             </w:pPr>
             <w:r>
-              <w:t>{d.</w:t>
+              <w:t>{</w:t>
             </w:r>
             <w:proofErr w:type="gramStart"/>
             <w:r>
-              <w:t>data.rollup</w:t>
+              <w:t>d.rollup</w:t>
             </w:r>
             <w:proofErr w:type="gramEnd"/>
             <w:r>
@@ -3107,11 +3295,11 @@
               <w:pStyle w:val="BodyText"/>
             </w:pPr>
             <w:r>
-              <w:t>{d.</w:t>
+              <w:t>{</w:t>
             </w:r>
             <w:proofErr w:type="gramStart"/>
             <w:r>
-              <w:t>data.rollup</w:t>
+              <w:t>d.rollup</w:t>
             </w:r>
             <w:proofErr w:type="gramEnd"/>
             <w:r>
@@ -3144,12 +3332,9 @@
               <w:t>{</w:t>
             </w:r>
             <w:proofErr w:type="spellStart"/>
-            <w:r>
-              <w:t>d.</w:t>
-            </w:r>
             <w:proofErr w:type="gramStart"/>
             <w:r>
-              <w:t>data.rollup</w:t>
+              <w:t>d.rollup</w:t>
             </w:r>
             <w:proofErr w:type="gramEnd"/>
             <w:r>
@@ -3183,15 +3368,28 @@
               <w:pStyle w:val="BodyText"/>
             </w:pPr>
             <w:r>
-              <w:t>{d.</w:t>
-            </w:r>
+              <w:t>{</w:t>
+            </w:r>
+            <w:proofErr w:type="spellStart"/>
             <w:proofErr w:type="gramStart"/>
             <w:r>
-              <w:t>data.rollup</w:t>
+              <w:t>d.rollup</w:t>
             </w:r>
             <w:proofErr w:type="gramEnd"/>
             <w:r>
-              <w:t>.portfolios[i+1].projects[i+1].issues_and_decisions}</w:t>
+              <w:t>.portfolios</w:t>
+            </w:r>
+            <w:proofErr w:type="spellEnd"/>
+            <w:r>
+              <w:t>[i+1].projects[i+1].</w:t>
+            </w:r>
+            <w:proofErr w:type="spellStart"/>
+            <w:r>
+              <w:t>issues_and_decisions</w:t>
+            </w:r>
+            <w:proofErr w:type="spellEnd"/>
+            <w:r>
+              <w:t>}</w:t>
             </w:r>
           </w:p>
         </w:tc>
@@ -3211,15 +3409,28 @@
               <w:pStyle w:val="BodyText"/>
             </w:pPr>
             <w:r>
-              <w:t>{d.</w:t>
-            </w:r>
+              <w:t>{</w:t>
+            </w:r>
+            <w:proofErr w:type="spellStart"/>
             <w:proofErr w:type="gramStart"/>
             <w:r>
-              <w:t>data.rollup</w:t>
+              <w:t>d.rollup</w:t>
             </w:r>
             <w:proofErr w:type="gramEnd"/>
             <w:r>
-              <w:t>.portfolios[i+1].projects[i+1].forecast_and_next_steps}</w:t>
+              <w:t>.portfolios</w:t>
+            </w:r>
+            <w:proofErr w:type="spellEnd"/>
+            <w:r>
+              <w:t>[i+1].projects[i+1].</w:t>
+            </w:r>
+            <w:proofErr w:type="spellStart"/>
+            <w:r>
+              <w:t>forecast_and_next_steps</w:t>
+            </w:r>
+            <w:proofErr w:type="spellEnd"/>
+            <w:r>
+              <w:t>}</w:t>
             </w:r>
           </w:p>
         </w:tc>
@@ -3250,20 +3461,13 @@
               <w:t>{</w:t>
             </w:r>
             <w:proofErr w:type="spellStart"/>
-            <w:r>
-              <w:rPr>
-                <w:sz w:val="10"/>
-                <w:szCs w:val="10"/>
-              </w:rPr>
-              <w:t>d.</w:t>
-            </w:r>
             <w:proofErr w:type="gramStart"/>
             <w:r>
               <w:rPr>
                 <w:sz w:val="10"/>
                 <w:szCs w:val="10"/>
               </w:rPr>
-              <w:t>data.rollup</w:t>
+              <w:t>d.rollup</w:t>
             </w:r>
             <w:proofErr w:type="gramEnd"/>
             <w:r>
@@ -3301,54 +3505,7 @@
         </w:tc>
       </w:tr>
     </w:tbl>
-    <w:p>
-      <w:r>
-        <w:t>{</w:t>
-      </w:r>
-    </w:p>
-    <w:p>
-      <w:r>
-        <w:t xml:space="preserve">  test: 'TEST',</w:t>
-      </w:r>
-    </w:p>
-    <w:p>
-      <w:r>
-        <w:t xml:space="preserve">  </w:t>
-      </w:r>
-      <w:proofErr w:type="spellStart"/>
-      <w:r>
-        <w:t>report_date</w:t>
-      </w:r>
-      <w:proofErr w:type="spellEnd"/>
-      <w:r>
-        <w:t>: 2023-02-07T20:28:56.490Z,</w:t>
-      </w:r>
-    </w:p>
-    <w:p>
-      <w:r>
-        <w:t xml:space="preserve">  rollup: {</w:t>
-      </w:r>
-    </w:p>
-    <w:p>
-      <w:r>
-        <w:t xml:space="preserve">    portfolios: [ [Object], [Object], [Object], [Object], [Object], [Object</w:t>
-      </w:r>
-      <w:proofErr w:type="gramStart"/>
-      <w:r>
-        <w:t>] ]</w:t>
-      </w:r>
-      <w:proofErr w:type="gramEnd"/>
-    </w:p>
-    <w:p>
-      <w:r>
-        <w:t xml:space="preserve">  }</w:t>
-      </w:r>
-    </w:p>
-    <w:p>
-      <w:r>
-        <w:t>}</w:t>
-      </w:r>
-    </w:p>
+    <w:p/>
     <w:sectPr>
       <w:headerReference w:type="default" r:id="rId7"/>
       <w:footerReference w:type="default" r:id="rId8"/>

</xml_diff>